<commit_message>
changes interop COM to xceed docx .net library for docx processing
</commit_message>
<xml_diff>
--- a/SOPManagement/Content/DocFiles/TestFileToUpload.docx
+++ b/SOPManagement/Content/DocFiles/TestFileToUpload.docx
@@ -744,8 +744,6 @@
           <w:szCs w:val="10"/>
         </w:rPr>
       </w:pPr>
-      <w:bookmarkStart w:id="1" w:name="_GoBack"/>
-      <w:bookmarkEnd w:id="1"/>
     </w:p>
     <w:p>
       <w:pPr>
@@ -1293,7 +1291,12 @@
     <w:p/>
     <w:p/>
     <w:sectPr>
-      <w:footerReference w:type="default" r:id="rId9"/>
+      <w:headerReference w:type="even" r:id="rId9"/>
+      <w:headerReference w:type="default" r:id="rId10"/>
+      <w:footerReference w:type="even" r:id="rId11"/>
+      <w:footerReference w:type="default" r:id="rId12"/>
+      <w:headerReference w:type="first" r:id="rId13"/>
+      <w:footerReference w:type="first" r:id="rId14"/>
       <w:pgSz w:w="12240" w:h="15840"/>
       <w:pgMar w:top="1440" w:right="1440" w:bottom="1440" w:left="1440" w:header="720" w:footer="720" w:gutter="0"/>
       <w:cols w:space="720"/>
@@ -1328,6 +1331,16 @@
 </file>
 
 <file path=word/footer1.xml><?xml version="1.0" encoding="utf-8"?>
+<w:ftr xmlns:wpc="http://schemas.microsoft.com/office/word/2010/wordprocessingCanvas" xmlns:cx="http://schemas.microsoft.com/office/drawing/2014/chartex" xmlns:cx1="http://schemas.microsoft.com/office/drawing/2015/9/8/chartex" xmlns:cx2="http://schemas.microsoft.com/office/drawing/2015/10/21/chartex" xmlns:cx3="http://schemas.microsoft.com/office/drawing/2016/5/9/chartex" xmlns:cx4="http://schemas.microsoft.com/office/drawing/2016/5/10/chartex" xmlns:cx5="http://schemas.microsoft.com/office/drawing/2016/5/11/chartex" xmlns:cx6="http://schemas.microsoft.com/office/drawing/2016/5/12/chartex" xmlns:cx7="http://schemas.microsoft.com/office/drawing/2016/5/13/chartex" xmlns:cx8="http://schemas.microsoft.com/office/drawing/2016/5/14/chartex" xmlns:mc="http://schemas.openxmlformats.org/markup-compatibility/2006" xmlns:aink="http://schemas.microsoft.com/office/drawing/2016/ink" xmlns:am3d="http://schemas.microsoft.com/office/drawing/2017/model3d" xmlns:o="urn:schemas-microsoft-com:office:office" xmlns:r="http://schemas.openxmlformats.org/officeDocument/2006/relationships" xmlns:m="http://schemas.openxmlformats.org/officeDocument/2006/math" xmlns:v="urn:schemas-microsoft-com:vml" xmlns:wp14="http://schemas.microsoft.com/office/word/2010/wordprocessingDrawing" xmlns:wp="http://schemas.openxmlformats.org/drawingml/2006/wordprocessingDrawing" xmlns:w10="urn:schemas-microsoft-com:office:word" xmlns:w="http://schemas.openxmlformats.org/wordprocessingml/2006/main" xmlns:w14="http://schemas.microsoft.com/office/word/2010/wordml" xmlns:w15="http://schemas.microsoft.com/office/word/2012/wordml" xmlns:w16cid="http://schemas.microsoft.com/office/word/2016/wordml/cid" xmlns:w16se="http://schemas.microsoft.com/office/word/2015/wordml/symex" xmlns:wpg="http://schemas.microsoft.com/office/word/2010/wordprocessingGroup" xmlns:wpi="http://schemas.microsoft.com/office/word/2010/wordprocessingInk" xmlns:wne="http://schemas.microsoft.com/office/word/2006/wordml" xmlns:wps="http://schemas.microsoft.com/office/word/2010/wordprocessingShape" mc:Ignorable="w14 w15 w16se w16cid wp14">
+  <w:p>
+    <w:pPr>
+      <w:pStyle w:val="Footer"/>
+    </w:pPr>
+  </w:p>
+</w:ftr>
+</file>
+
+<file path=word/footer2.xml><?xml version="1.0" encoding="utf-8"?>
 <w:ftr xmlns:wpc="http://schemas.microsoft.com/office/word/2010/wordprocessingCanvas" xmlns:cx="http://schemas.microsoft.com/office/drawing/2014/chartex" xmlns:cx1="http://schemas.microsoft.com/office/drawing/2015/9/8/chartex" xmlns:cx2="http://schemas.microsoft.com/office/drawing/2015/10/21/chartex" xmlns:cx3="http://schemas.microsoft.com/office/drawing/2016/5/9/chartex" xmlns:cx4="http://schemas.microsoft.com/office/drawing/2016/5/10/chartex" xmlns:cx5="http://schemas.microsoft.com/office/drawing/2016/5/11/chartex" xmlns:cx6="http://schemas.microsoft.com/office/drawing/2016/5/12/chartex" xmlns:cx7="http://schemas.microsoft.com/office/drawing/2016/5/13/chartex" xmlns:cx8="http://schemas.microsoft.com/office/drawing/2016/5/14/chartex" xmlns:mc="http://schemas.openxmlformats.org/markup-compatibility/2006" xmlns:aink="http://schemas.microsoft.com/office/drawing/2016/ink" xmlns:am3d="http://schemas.microsoft.com/office/drawing/2017/model3d" xmlns:o="urn:schemas-microsoft-com:office:office" xmlns:r="http://schemas.openxmlformats.org/officeDocument/2006/relationships" xmlns:m="http://schemas.openxmlformats.org/officeDocument/2006/math" xmlns:v="urn:schemas-microsoft-com:vml" xmlns:wp14="http://schemas.microsoft.com/office/word/2010/wordprocessingDrawing" xmlns:wp="http://schemas.openxmlformats.org/drawingml/2006/wordprocessingDrawing" xmlns:w10="urn:schemas-microsoft-com:office:word" xmlns:w="http://schemas.openxmlformats.org/wordprocessingml/2006/main" xmlns:w14="http://schemas.microsoft.com/office/word/2010/wordml" xmlns:w15="http://schemas.microsoft.com/office/word/2012/wordml" xmlns:w16cid="http://schemas.microsoft.com/office/word/2016/wordml/cid" xmlns:w16se="http://schemas.microsoft.com/office/word/2015/wordml/symex" xmlns:wpg="http://schemas.microsoft.com/office/word/2010/wordprocessingGroup" xmlns:wpi="http://schemas.microsoft.com/office/word/2010/wordprocessingInk" xmlns:wne="http://schemas.microsoft.com/office/word/2006/wordml" xmlns:wps="http://schemas.microsoft.com/office/word/2010/wordprocessingShape" mc:Ignorable="w14 w15 w16se w16cid wp14">
   <w:p>
     <w:pPr>
@@ -1363,6 +1376,14 @@
           <w:pPr>
             <w:pStyle w:val="Footer"/>
           </w:pPr>
+          <w:fldSimple w:instr=" FILENAME  \* FirstCap  \* MERGEFORMAT ">
+            <w:r>
+              <w:rPr>
+                <w:noProof/>
+              </w:rPr>
+              <w:t>TestFileToUpload.docx</w:t>
+            </w:r>
+          </w:fldSimple>
         </w:p>
       </w:tc>
       <w:tc>
@@ -1486,6 +1507,18 @@
     <w:pPr>
       <w:pStyle w:val="Footer"/>
     </w:pPr>
+    <w:bookmarkStart w:id="1" w:name="_GoBack"/>
+    <w:bookmarkEnd w:id="1"/>
+  </w:p>
+</w:ftr>
+</file>
+
+<file path=word/footer3.xml><?xml version="1.0" encoding="utf-8"?>
+<w:ftr xmlns:wpc="http://schemas.microsoft.com/office/word/2010/wordprocessingCanvas" xmlns:cx="http://schemas.microsoft.com/office/drawing/2014/chartex" xmlns:cx1="http://schemas.microsoft.com/office/drawing/2015/9/8/chartex" xmlns:cx2="http://schemas.microsoft.com/office/drawing/2015/10/21/chartex" xmlns:cx3="http://schemas.microsoft.com/office/drawing/2016/5/9/chartex" xmlns:cx4="http://schemas.microsoft.com/office/drawing/2016/5/10/chartex" xmlns:cx5="http://schemas.microsoft.com/office/drawing/2016/5/11/chartex" xmlns:cx6="http://schemas.microsoft.com/office/drawing/2016/5/12/chartex" xmlns:cx7="http://schemas.microsoft.com/office/drawing/2016/5/13/chartex" xmlns:cx8="http://schemas.microsoft.com/office/drawing/2016/5/14/chartex" xmlns:mc="http://schemas.openxmlformats.org/markup-compatibility/2006" xmlns:aink="http://schemas.microsoft.com/office/drawing/2016/ink" xmlns:am3d="http://schemas.microsoft.com/office/drawing/2017/model3d" xmlns:o="urn:schemas-microsoft-com:office:office" xmlns:r="http://schemas.openxmlformats.org/officeDocument/2006/relationships" xmlns:m="http://schemas.openxmlformats.org/officeDocument/2006/math" xmlns:v="urn:schemas-microsoft-com:vml" xmlns:wp14="http://schemas.microsoft.com/office/word/2010/wordprocessingDrawing" xmlns:wp="http://schemas.openxmlformats.org/drawingml/2006/wordprocessingDrawing" xmlns:w10="urn:schemas-microsoft-com:office:word" xmlns:w="http://schemas.openxmlformats.org/wordprocessingml/2006/main" xmlns:w14="http://schemas.microsoft.com/office/word/2010/wordml" xmlns:w15="http://schemas.microsoft.com/office/word/2012/wordml" xmlns:w16cid="http://schemas.microsoft.com/office/word/2016/wordml/cid" xmlns:w16se="http://schemas.microsoft.com/office/word/2015/wordml/symex" xmlns:wpg="http://schemas.microsoft.com/office/word/2010/wordprocessingGroup" xmlns:wpi="http://schemas.microsoft.com/office/word/2010/wordprocessingInk" xmlns:wne="http://schemas.microsoft.com/office/word/2006/wordml" xmlns:wps="http://schemas.microsoft.com/office/word/2010/wordprocessingShape" mc:Ignorable="w14 w15 w16se w16cid wp14">
+  <w:p>
+    <w:pPr>
+      <w:pStyle w:val="Footer"/>
+    </w:pPr>
   </w:p>
 </w:ftr>
 </file>
@@ -1513,6 +1546,36 @@
     </w:p>
   </w:footnote>
 </w:footnotes>
+</file>
+
+<file path=word/header1.xml><?xml version="1.0" encoding="utf-8"?>
+<w:hdr xmlns:wpc="http://schemas.microsoft.com/office/word/2010/wordprocessingCanvas" xmlns:cx="http://schemas.microsoft.com/office/drawing/2014/chartex" xmlns:cx1="http://schemas.microsoft.com/office/drawing/2015/9/8/chartex" xmlns:cx2="http://schemas.microsoft.com/office/drawing/2015/10/21/chartex" xmlns:cx3="http://schemas.microsoft.com/office/drawing/2016/5/9/chartex" xmlns:cx4="http://schemas.microsoft.com/office/drawing/2016/5/10/chartex" xmlns:cx5="http://schemas.microsoft.com/office/drawing/2016/5/11/chartex" xmlns:cx6="http://schemas.microsoft.com/office/drawing/2016/5/12/chartex" xmlns:cx7="http://schemas.microsoft.com/office/drawing/2016/5/13/chartex" xmlns:cx8="http://schemas.microsoft.com/office/drawing/2016/5/14/chartex" xmlns:mc="http://schemas.openxmlformats.org/markup-compatibility/2006" xmlns:aink="http://schemas.microsoft.com/office/drawing/2016/ink" xmlns:am3d="http://schemas.microsoft.com/office/drawing/2017/model3d" xmlns:o="urn:schemas-microsoft-com:office:office" xmlns:r="http://schemas.openxmlformats.org/officeDocument/2006/relationships" xmlns:m="http://schemas.openxmlformats.org/officeDocument/2006/math" xmlns:v="urn:schemas-microsoft-com:vml" xmlns:wp14="http://schemas.microsoft.com/office/word/2010/wordprocessingDrawing" xmlns:wp="http://schemas.openxmlformats.org/drawingml/2006/wordprocessingDrawing" xmlns:w10="urn:schemas-microsoft-com:office:word" xmlns:w="http://schemas.openxmlformats.org/wordprocessingml/2006/main" xmlns:w14="http://schemas.microsoft.com/office/word/2010/wordml" xmlns:w15="http://schemas.microsoft.com/office/word/2012/wordml" xmlns:w16cid="http://schemas.microsoft.com/office/word/2016/wordml/cid" xmlns:w16se="http://schemas.microsoft.com/office/word/2015/wordml/symex" xmlns:wpg="http://schemas.microsoft.com/office/word/2010/wordprocessingGroup" xmlns:wpi="http://schemas.microsoft.com/office/word/2010/wordprocessingInk" xmlns:wne="http://schemas.microsoft.com/office/word/2006/wordml" xmlns:wps="http://schemas.microsoft.com/office/word/2010/wordprocessingShape" mc:Ignorable="w14 w15 w16se w16cid wp14">
+  <w:p>
+    <w:pPr>
+      <w:pStyle w:val="Header"/>
+    </w:pPr>
+  </w:p>
+</w:hdr>
+</file>
+
+<file path=word/header2.xml><?xml version="1.0" encoding="utf-8"?>
+<w:hdr xmlns:wpc="http://schemas.microsoft.com/office/word/2010/wordprocessingCanvas" xmlns:cx="http://schemas.microsoft.com/office/drawing/2014/chartex" xmlns:cx1="http://schemas.microsoft.com/office/drawing/2015/9/8/chartex" xmlns:cx2="http://schemas.microsoft.com/office/drawing/2015/10/21/chartex" xmlns:cx3="http://schemas.microsoft.com/office/drawing/2016/5/9/chartex" xmlns:cx4="http://schemas.microsoft.com/office/drawing/2016/5/10/chartex" xmlns:cx5="http://schemas.microsoft.com/office/drawing/2016/5/11/chartex" xmlns:cx6="http://schemas.microsoft.com/office/drawing/2016/5/12/chartex" xmlns:cx7="http://schemas.microsoft.com/office/drawing/2016/5/13/chartex" xmlns:cx8="http://schemas.microsoft.com/office/drawing/2016/5/14/chartex" xmlns:mc="http://schemas.openxmlformats.org/markup-compatibility/2006" xmlns:aink="http://schemas.microsoft.com/office/drawing/2016/ink" xmlns:am3d="http://schemas.microsoft.com/office/drawing/2017/model3d" xmlns:o="urn:schemas-microsoft-com:office:office" xmlns:r="http://schemas.openxmlformats.org/officeDocument/2006/relationships" xmlns:m="http://schemas.openxmlformats.org/officeDocument/2006/math" xmlns:v="urn:schemas-microsoft-com:vml" xmlns:wp14="http://schemas.microsoft.com/office/word/2010/wordprocessingDrawing" xmlns:wp="http://schemas.openxmlformats.org/drawingml/2006/wordprocessingDrawing" xmlns:w10="urn:schemas-microsoft-com:office:word" xmlns:w="http://schemas.openxmlformats.org/wordprocessingml/2006/main" xmlns:w14="http://schemas.microsoft.com/office/word/2010/wordml" xmlns:w15="http://schemas.microsoft.com/office/word/2012/wordml" xmlns:w16cid="http://schemas.microsoft.com/office/word/2016/wordml/cid" xmlns:w16se="http://schemas.microsoft.com/office/word/2015/wordml/symex" xmlns:wpg="http://schemas.microsoft.com/office/word/2010/wordprocessingGroup" xmlns:wpi="http://schemas.microsoft.com/office/word/2010/wordprocessingInk" xmlns:wne="http://schemas.microsoft.com/office/word/2006/wordml" xmlns:wps="http://schemas.microsoft.com/office/word/2010/wordprocessingShape" mc:Ignorable="w14 w15 w16se w16cid wp14">
+  <w:p>
+    <w:pPr>
+      <w:pStyle w:val="Header"/>
+    </w:pPr>
+  </w:p>
+</w:hdr>
+</file>
+
+<file path=word/header3.xml><?xml version="1.0" encoding="utf-8"?>
+<w:hdr xmlns:wpc="http://schemas.microsoft.com/office/word/2010/wordprocessingCanvas" xmlns:cx="http://schemas.microsoft.com/office/drawing/2014/chartex" xmlns:cx1="http://schemas.microsoft.com/office/drawing/2015/9/8/chartex" xmlns:cx2="http://schemas.microsoft.com/office/drawing/2015/10/21/chartex" xmlns:cx3="http://schemas.microsoft.com/office/drawing/2016/5/9/chartex" xmlns:cx4="http://schemas.microsoft.com/office/drawing/2016/5/10/chartex" xmlns:cx5="http://schemas.microsoft.com/office/drawing/2016/5/11/chartex" xmlns:cx6="http://schemas.microsoft.com/office/drawing/2016/5/12/chartex" xmlns:cx7="http://schemas.microsoft.com/office/drawing/2016/5/13/chartex" xmlns:cx8="http://schemas.microsoft.com/office/drawing/2016/5/14/chartex" xmlns:mc="http://schemas.openxmlformats.org/markup-compatibility/2006" xmlns:aink="http://schemas.microsoft.com/office/drawing/2016/ink" xmlns:am3d="http://schemas.microsoft.com/office/drawing/2017/model3d" xmlns:o="urn:schemas-microsoft-com:office:office" xmlns:r="http://schemas.openxmlformats.org/officeDocument/2006/relationships" xmlns:m="http://schemas.openxmlformats.org/officeDocument/2006/math" xmlns:v="urn:schemas-microsoft-com:vml" xmlns:wp14="http://schemas.microsoft.com/office/word/2010/wordprocessingDrawing" xmlns:wp="http://schemas.openxmlformats.org/drawingml/2006/wordprocessingDrawing" xmlns:w10="urn:schemas-microsoft-com:office:word" xmlns:w="http://schemas.openxmlformats.org/wordprocessingml/2006/main" xmlns:w14="http://schemas.microsoft.com/office/word/2010/wordml" xmlns:w15="http://schemas.microsoft.com/office/word/2012/wordml" xmlns:w16cid="http://schemas.microsoft.com/office/word/2016/wordml/cid" xmlns:w16se="http://schemas.microsoft.com/office/word/2015/wordml/symex" xmlns:wpg="http://schemas.microsoft.com/office/word/2010/wordprocessingGroup" xmlns:wpi="http://schemas.microsoft.com/office/word/2010/wordprocessingInk" xmlns:wne="http://schemas.microsoft.com/office/word/2006/wordml" xmlns:wps="http://schemas.microsoft.com/office/word/2010/wordprocessingShape" mc:Ignorable="w14 w15 w16se w16cid wp14">
+  <w:p>
+    <w:pPr>
+      <w:pStyle w:val="Header"/>
+    </w:pPr>
+  </w:p>
+</w:hdr>
 </file>
 
 <file path=word/numbering.xml><?xml version="1.0" encoding="utf-8"?>
@@ -4408,7 +4471,7 @@
 </file>
 
 <file path=customXml/itemProps2.xml><?xml version="1.0" encoding="utf-8"?>
-<ds:datastoreItem xmlns:ds="http://schemas.openxmlformats.org/officeDocument/2006/customXml" ds:itemID="{5A52AA67-E37F-46D5-B9AE-D3289AC9724F}">
+<ds:datastoreItem xmlns:ds="http://schemas.openxmlformats.org/officeDocument/2006/customXml" ds:itemID="{8D8811A0-EF93-42FE-A812-A6352356BC1D}">
   <ds:schemaRefs>
     <ds:schemaRef ds:uri="http://schemas.openxmlformats.org/officeDocument/2006/bibliography"/>
   </ds:schemaRefs>

</xml_diff>